<commit_message>
make new primary surrogate key instead of datetime
</commit_message>
<xml_diff>
--- a/docs/Data Entity Model.docx
+++ b/docs/Data Entity Model.docx
@@ -12,9 +12,9 @@
         </w:rPr>
         <w:drawing>
           <wp:inline distT="0" distB="0" distL="0" distR="0">
-            <wp:extent cx="5156835" cy="4699635"/>
-            <wp:effectExtent l="0" t="0" r="5715" b="5715"/>
-            <wp:docPr id="1069" name="Picture 1069"/>
+            <wp:extent cx="5347335" cy="5388016"/>
+            <wp:effectExtent l="0" t="0" r="5715" b="3175"/>
+            <wp:docPr id="1" name="Picture 1"/>
             <wp:cNvGraphicFramePr>
               <a:graphicFrameLocks xmlns:a="http://schemas.openxmlformats.org/drawingml/2006/main" noChangeAspect="1"/>
             </wp:cNvGraphicFramePr>
@@ -22,7 +22,7 @@
               <a:graphicData uri="http://schemas.openxmlformats.org/drawingml/2006/picture">
                 <pic:pic xmlns:pic="http://schemas.openxmlformats.org/drawingml/2006/picture">
                   <pic:nvPicPr>
-                    <pic:cNvPr id="0" name="Picture 3"/>
+                    <pic:cNvPr id="0" name="Picture 1"/>
                     <pic:cNvPicPr>
                       <a:picLocks noChangeAspect="1" noChangeArrowheads="1"/>
                     </pic:cNvPicPr>
@@ -43,7 +43,7 @@
                   <pic:spPr bwMode="auto">
                     <a:xfrm>
                       <a:off x="0" y="0"/>
-                      <a:ext cx="5156835" cy="4699635"/>
+                      <a:ext cx="5349979" cy="5390680"/>
                     </a:xfrm>
                     <a:prstGeom prst="rect">
                       <a:avLst/>
@@ -59,11 +59,12 @@
           </wp:inline>
         </w:drawing>
       </w:r>
+    </w:p>
+    <w:p/>
+    <w:p>
       <w:bookmarkStart w:id="0" w:name="_GoBack"/>
       <w:bookmarkEnd w:id="0"/>
     </w:p>
-    <w:p/>
-    <w:p/>
     <w:p>
       <w:r>
         <w:t>NOTE:</w:t>
@@ -120,6 +121,7 @@
         </w:numPr>
       </w:pPr>
       <w:r>
+        <w:lastRenderedPageBreak/>
         <w:t>The region table should include all the regions in Singapore, and also one record is the overall Singapore without specified region, for those table who doesn’t have region information, which means the general Singapore area.</w:t>
       </w:r>
     </w:p>

</xml_diff>